<commit_message>
minor change chapter 6
first occurrence (bold) of 'LaTeX'is now in chapter 6
</commit_message>
<xml_diff>
--- a/docx/06_workflows.docx
+++ b/docx/06_workflows.docx
@@ -4428,8 +4428,6 @@
         </w:rPr>
         <w:t xml:space="preserve"> can be written and edited in any computer </w:t>
       </w:r>
-      <w:bookmarkStart w:id="28" w:name="_GoBack"/>
-      <w:bookmarkEnd w:id="28"/>
       <w:r>
         <w:rPr>
           <w:rFonts w:ascii="Georgia" w:hAnsi="Georgia" w:cs="Georgia"/>
@@ -4613,7 +4611,7 @@
           <w:rFonts w:ascii="Georgia" w:hAnsi="Georgia" w:cs="Georgia"/>
         </w:rPr>
       </w:pPr>
-      <w:commentRangeStart w:id="29"/>
+      <w:commentRangeStart w:id="28"/>
       <w:r>
         <w:rPr>
           <w:rFonts w:ascii="Georgia" w:hAnsi="Georgia" w:cs="Georgia"/>
@@ -4642,13 +4640,13 @@
         </w:rPr>
         <w:t xml:space="preserve"> </w:t>
       </w:r>
-      <w:commentRangeEnd w:id="29"/>
+      <w:commentRangeEnd w:id="28"/>
       <w:r>
         <w:rPr>
           <w:rStyle w:val="CommentReference"/>
           <w:rFonts w:ascii="Calibri" w:hAnsi="Calibri" w:cs="Calibri"/>
         </w:rPr>
-        <w:commentReference w:id="29"/>
+        <w:commentReference w:id="28"/>
       </w:r>
       <w:r>
         <w:rPr>
@@ -4814,7 +4812,7 @@
         </w:rPr>
         <w:t xml:space="preserve"> and it forms the foundation for many other languages. </w:t>
       </w:r>
-      <w:commentRangeStart w:id="30"/>
+      <w:commentRangeStart w:id="29"/>
       <w:r>
         <w:rPr>
           <w:rFonts w:ascii="Georgia" w:hAnsi="Georgia" w:cs="Georgia"/>
@@ -4885,13 +4883,13 @@
         </w:rPr>
         <w:t xml:space="preserve"> is another. </w:t>
       </w:r>
-      <w:commentRangeEnd w:id="30"/>
+      <w:commentRangeEnd w:id="29"/>
       <w:r>
         <w:rPr>
           <w:rStyle w:val="CommentReference"/>
           <w:rFonts w:ascii="Calibri" w:hAnsi="Calibri" w:cs="Calibri"/>
         </w:rPr>
-        <w:commentReference w:id="30"/>
+        <w:commentReference w:id="29"/>
       </w:r>
     </w:p>
     <w:p>
@@ -4971,7 +4969,7 @@
         </w:rPr>
         <w:t xml:space="preserve">. Furthermore, as </w:t>
       </w:r>
-      <w:commentRangeStart w:id="31"/>
+      <w:commentRangeStart w:id="30"/>
       <w:r>
         <w:rPr>
           <w:rFonts w:ascii="Georgia" w:hAnsi="Georgia" w:cs="Georgia"/>
@@ -4986,13 +4984,13 @@
         </w:rPr>
         <w:t xml:space="preserve"> is in itself a toolkit (or actually: a syntax)</w:t>
       </w:r>
-      <w:commentRangeEnd w:id="31"/>
+      <w:commentRangeEnd w:id="30"/>
       <w:r>
         <w:rPr>
           <w:rStyle w:val="CommentReference"/>
           <w:rFonts w:ascii="Calibri" w:hAnsi="Calibri" w:cs="Calibri"/>
         </w:rPr>
-        <w:commentReference w:id="31"/>
+        <w:commentReference w:id="30"/>
       </w:r>
       <w:r>
         <w:rPr>
@@ -5050,20 +5048,20 @@
         </w:rPr>
         <w:t xml:space="preserve"> provides a good middle-of-the-road solution </w:t>
       </w:r>
-      <w:commentRangeStart w:id="32"/>
+      <w:commentRangeStart w:id="31"/>
       <w:r>
         <w:rPr>
           <w:rFonts w:ascii="Georgia" w:hAnsi="Georgia" w:cs="Georgia"/>
         </w:rPr>
         <w:t xml:space="preserve">of a format </w:t>
       </w:r>
-      <w:commentRangeEnd w:id="32"/>
+      <w:commentRangeEnd w:id="31"/>
       <w:r>
         <w:rPr>
           <w:rStyle w:val="CommentReference"/>
           <w:rFonts w:ascii="Calibri" w:hAnsi="Calibri" w:cs="Calibri"/>
         </w:rPr>
-        <w:commentReference w:id="32"/>
+        <w:commentReference w:id="31"/>
       </w:r>
       <w:r>
         <w:rPr>
@@ -5071,20 +5069,20 @@
         </w:rPr>
         <w:t xml:space="preserve">that is easily usable for non-technicians yet </w:t>
       </w:r>
-      <w:commentRangeStart w:id="33"/>
+      <w:commentRangeStart w:id="32"/>
       <w:r>
         <w:rPr>
           <w:rFonts w:ascii="Georgia" w:hAnsi="Georgia" w:cs="Georgia"/>
         </w:rPr>
         <w:t>much better structured</w:t>
       </w:r>
-      <w:commentRangeEnd w:id="33"/>
+      <w:commentRangeEnd w:id="32"/>
       <w:r>
         <w:rPr>
           <w:rStyle w:val="CommentReference"/>
           <w:rFonts w:ascii="Calibri" w:hAnsi="Calibri" w:cs="Calibri"/>
         </w:rPr>
-        <w:commentReference w:id="33"/>
+        <w:commentReference w:id="32"/>
       </w:r>
       <w:r>
         <w:rPr>
@@ -5092,20 +5090,20 @@
         </w:rPr>
         <w:t xml:space="preserve">, </w:t>
       </w:r>
-      <w:commentRangeStart w:id="34"/>
+      <w:commentRangeStart w:id="33"/>
       <w:r>
         <w:rPr>
           <w:rFonts w:ascii="Georgia" w:hAnsi="Georgia" w:cs="Georgia"/>
         </w:rPr>
         <w:t xml:space="preserve">and a basis </w:t>
       </w:r>
-      <w:commentRangeEnd w:id="34"/>
+      <w:commentRangeEnd w:id="33"/>
       <w:r>
         <w:rPr>
           <w:rStyle w:val="CommentReference"/>
           <w:rFonts w:ascii="Calibri" w:hAnsi="Calibri" w:cs="Calibri"/>
         </w:rPr>
-        <w:commentReference w:id="34"/>
+        <w:commentReference w:id="33"/>
       </w:r>
       <w:r>
         <w:rPr>
@@ -5197,20 +5195,20 @@
         </w:rPr>
         <w:t xml:space="preserve"> does. The relative simplicity and human readability comes, however, at the price of </w:t>
       </w:r>
-      <w:commentRangeStart w:id="35"/>
+      <w:commentRangeStart w:id="34"/>
       <w:r>
         <w:rPr>
           <w:rFonts w:ascii="Georgia" w:hAnsi="Georgia" w:cs="Georgia"/>
         </w:rPr>
         <w:t xml:space="preserve">extensibility </w:t>
       </w:r>
-      <w:commentRangeEnd w:id="35"/>
+      <w:commentRangeEnd w:id="34"/>
       <w:r>
         <w:rPr>
           <w:rStyle w:val="CommentReference"/>
           <w:rFonts w:ascii="Calibri" w:hAnsi="Calibri" w:cs="Calibri"/>
         </w:rPr>
-        <w:commentReference w:id="35"/>
+        <w:commentReference w:id="34"/>
       </w:r>
       <w:r>
         <w:rPr>
@@ -5218,7 +5216,7 @@
         </w:rPr>
         <w:t xml:space="preserve">and universality. </w:t>
       </w:r>
-      <w:commentRangeStart w:id="36"/>
+      <w:commentRangeStart w:id="35"/>
       <w:r>
         <w:rPr>
           <w:rFonts w:ascii="Georgia" w:hAnsi="Georgia" w:cs="Georgia"/>
@@ -5261,13 +5259,13 @@
         </w:rPr>
         <w:t xml:space="preserve"> document converters. </w:t>
       </w:r>
-      <w:commentRangeEnd w:id="36"/>
+      <w:commentRangeEnd w:id="35"/>
       <w:r>
         <w:rPr>
           <w:rStyle w:val="CommentReference"/>
           <w:rFonts w:ascii="Calibri" w:hAnsi="Calibri" w:cs="Calibri"/>
         </w:rPr>
-        <w:commentReference w:id="36"/>
+        <w:commentReference w:id="35"/>
       </w:r>
     </w:p>
     <w:p>
@@ -5718,20 +5716,20 @@
         </w:rPr>
         <w:t>, with features like live preview, sync scroll, auto save</w:t>
       </w:r>
-      <w:commentRangeStart w:id="37"/>
+      <w:commentRangeStart w:id="36"/>
       <w:r>
         <w:rPr>
           <w:rFonts w:ascii="Georgia" w:hAnsi="Georgia" w:cs="Georgia"/>
         </w:rPr>
         <w:t>, powerful actions</w:t>
       </w:r>
-      <w:commentRangeEnd w:id="37"/>
+      <w:commentRangeEnd w:id="36"/>
       <w:r>
         <w:rPr>
           <w:rStyle w:val="CommentReference"/>
           <w:rFonts w:ascii="Calibri" w:hAnsi="Calibri" w:cs="Calibri"/>
         </w:rPr>
-        <w:commentReference w:id="37"/>
+        <w:commentReference w:id="36"/>
       </w:r>
       <w:r>
         <w:rPr>
@@ -6817,13 +6815,31 @@
         </w:rPr>
         <w:t xml:space="preserve">, </w:t>
       </w:r>
-      <w:r>
-        <w:rPr>
-          <w:rFonts w:ascii="Georgia" w:hAnsi="Georgia" w:cs="Georgia"/>
+      <w:bookmarkStart w:id="37" w:name="_GoBack"/>
+      <w:bookmarkEnd w:id="37"/>
+      <w:r>
+        <w:rPr>
+          <w:rFonts w:ascii="Georgia" w:hAnsi="Georgia" w:cs="Georgia"/>
+          <w:b/>
+        </w:rPr>
+        <w:t>**</w:t>
+      </w:r>
+      <w:r>
+        <w:rPr>
+          <w:rFonts w:ascii="Georgia" w:hAnsi="Georgia" w:cs="Georgia"/>
+          <w:b/>
           <w:highlight w:val="cyan"/>
           <w:u w:val="single"/>
         </w:rPr>
         <w:t>LaTeX</w:t>
+      </w:r>
+      <w:r>
+        <w:rPr>
+          <w:rFonts w:ascii="Georgia" w:hAnsi="Georgia" w:cs="Georgia"/>
+          <w:b/>
+          <w:u w:val="single"/>
+        </w:rPr>
+        <w:t>**</w:t>
       </w:r>
       <w:r>
         <w:rPr>
@@ -9668,13 +9684,97 @@
       </w:r>
     </w:p>
   </w:comment>
+  <w:comment w:id="28" w:author="Amy" w:date="2014-11-19T20:53:00Z" w:initials="Amy">
+    <w:p>
+      <w:pPr>
+        <w:pStyle w:val="CommentText"/>
+        <w:rPr>
+          <w:rFonts w:ascii="Garamond" w:hAnsi="Garamond" w:cs="Garamond"/>
+        </w:rPr>
+      </w:pPr>
+      <w:r>
+        <w:rPr>
+          <w:rStyle w:val="CommentReference"/>
+        </w:rPr>
+        <w:annotationRef/>
+      </w:r>
+      <w:r>
+        <w:rPr>
+          <w:rFonts w:ascii="Garamond" w:hAnsi="Garamond" w:cs="Garamond"/>
+        </w:rPr>
+        <w:t xml:space="preserve">suggestion to replace sentence: </w:t>
+      </w:r>
+    </w:p>
+    <w:p>
+      <w:pPr>
+        <w:pStyle w:val="CommentText"/>
+      </w:pPr>
+      <w:r>
+        <w:rPr>
+          <w:rFonts w:ascii="Garamond" w:hAnsi="Garamond" w:cs="Garamond"/>
+        </w:rPr>
+        <w:t>''</w:t>
+      </w:r>
+      <w:r>
+        <w:rPr>
+          <w:rFonts w:ascii="Garamond" w:hAnsi="Garamond" w:cs="Garamond"/>
+        </w:rPr>
+        <w:t>Markdown/MultiMarkdown is not a mag</w:t>
+      </w:r>
+      <w:r>
+        <w:rPr>
+          <w:rFonts w:ascii="Garamond" w:hAnsi="Garamond" w:cs="Garamond"/>
+        </w:rPr>
+        <w:t>ical one-size-fits-all solution.</w:t>
+      </w:r>
+      <w:r>
+        <w:rPr>
+          <w:rFonts w:ascii="Garamond" w:hAnsi="Garamond" w:cs="Garamond"/>
+        </w:rPr>
+        <w:t xml:space="preserve"> </w:t>
+      </w:r>
+      <w:r>
+        <w:rPr>
+          <w:rFonts w:ascii="Garamond" w:hAnsi="Garamond" w:cs="Garamond"/>
+        </w:rPr>
+        <w:t>H</w:t>
+      </w:r>
+      <w:r>
+        <w:rPr>
+          <w:rFonts w:ascii="Garamond" w:hAnsi="Garamond" w:cs="Garamond"/>
+        </w:rPr>
+        <w:t>owever</w:t>
+      </w:r>
+      <w:r>
+        <w:rPr>
+          <w:rFonts w:ascii="Garamond" w:hAnsi="Garamond" w:cs="Garamond"/>
+        </w:rPr>
+        <w:t xml:space="preserve"> i</w:t>
+      </w:r>
+      <w:r>
+        <w:rPr>
+          <w:rFonts w:ascii="Garamond" w:hAnsi="Garamond" w:cs="Garamond"/>
+        </w:rPr>
+        <w:t xml:space="preserve">t is well suited for text-heavy editorial work, but limited when creating visual documents and not really usable for interactive publishing formats. </w:t>
+      </w:r>
+      <w:r>
+        <w:rPr>
+          <w:rStyle w:val="CommentReference"/>
+        </w:rPr>
+        <w:annotationRef/>
+      </w:r>
+      <w:r>
+        <w:rPr>
+          <w:rFonts w:ascii="Garamond" w:hAnsi="Garamond" w:cs="Garamond"/>
+        </w:rPr>
+        <w:t>''</w:t>
+      </w:r>
+    </w:p>
+  </w:comment>
   <w:comment w:id="29" w:author="Amy" w:date="2014-11-19T20:53:00Z" w:initials="Amy">
     <w:p>
       <w:pPr>
         <w:pStyle w:val="CommentText"/>
-        <w:rPr>
-          <w:rFonts w:ascii="Garamond" w:hAnsi="Garamond" w:cs="Garamond"/>
-        </w:rPr>
       </w:pPr>
       <w:r>
         <w:rPr>
@@ -9683,91 +9783,23 @@
         <w:annotationRef/>
       </w:r>
       <w:r>
-        <w:rPr>
-          <w:rFonts w:ascii="Garamond" w:hAnsi="Garamond" w:cs="Garamond"/>
-        </w:rPr>
-        <w:t xml:space="preserve">suggestion to replace sentence: </w:t>
-      </w:r>
-    </w:p>
+        <w:t>?? I kind of understand the gist, but this definitely needs more elaboration and clarity.</w:t>
+      </w:r>
+    </w:p>
+  </w:comment>
+  <w:comment w:id="30" w:author="Amy" w:date="2014-11-19T20:54:00Z" w:initials="Amy">
     <w:p>
       <w:pPr>
         <w:pStyle w:val="CommentText"/>
       </w:pPr>
       <w:r>
         <w:rPr>
-          <w:rFonts w:ascii="Garamond" w:hAnsi="Garamond" w:cs="Garamond"/>
-        </w:rPr>
-        <w:t>''</w:t>
-      </w:r>
-      <w:r>
-        <w:rPr>
-          <w:rFonts w:ascii="Garamond" w:hAnsi="Garamond" w:cs="Garamond"/>
-        </w:rPr>
-        <w:t>Markdown/MultiMarkdown is not a mag</w:t>
-      </w:r>
-      <w:r>
-        <w:rPr>
-          <w:rFonts w:ascii="Garamond" w:hAnsi="Garamond" w:cs="Garamond"/>
-        </w:rPr>
-        <w:t>ical one-size-fits-all solution.</w:t>
-      </w:r>
-      <w:r>
-        <w:rPr>
-          <w:rFonts w:ascii="Garamond" w:hAnsi="Garamond" w:cs="Garamond"/>
-        </w:rPr>
-        <w:t xml:space="preserve"> </w:t>
-      </w:r>
-      <w:r>
-        <w:rPr>
-          <w:rFonts w:ascii="Garamond" w:hAnsi="Garamond" w:cs="Garamond"/>
-        </w:rPr>
-        <w:t>H</w:t>
-      </w:r>
-      <w:r>
-        <w:rPr>
-          <w:rFonts w:ascii="Garamond" w:hAnsi="Garamond" w:cs="Garamond"/>
-        </w:rPr>
-        <w:t>owever</w:t>
-      </w:r>
-      <w:r>
-        <w:rPr>
-          <w:rFonts w:ascii="Garamond" w:hAnsi="Garamond" w:cs="Garamond"/>
-        </w:rPr>
-        <w:t xml:space="preserve"> i</w:t>
-      </w:r>
-      <w:r>
-        <w:rPr>
-          <w:rFonts w:ascii="Garamond" w:hAnsi="Garamond" w:cs="Garamond"/>
-        </w:rPr>
-        <w:t xml:space="preserve">t is well suited for text-heavy editorial work, but limited when creating visual documents and not really usable for interactive publishing formats. </w:t>
-      </w:r>
-      <w:r>
-        <w:rPr>
           <w:rStyle w:val="CommentReference"/>
         </w:rPr>
         <w:annotationRef/>
       </w:r>
       <w:r>
-        <w:rPr>
-          <w:rFonts w:ascii="Garamond" w:hAnsi="Garamond" w:cs="Garamond"/>
-        </w:rPr>
-        <w:t>''</w:t>
-      </w:r>
-    </w:p>
-  </w:comment>
-  <w:comment w:id="30" w:author="Amy" w:date="2014-11-19T20:53:00Z" w:initials="Amy">
-    <w:p>
-      <w:pPr>
-        <w:pStyle w:val="CommentText"/>
-      </w:pPr>
-      <w:r>
-        <w:rPr>
-          <w:rStyle w:val="CommentReference"/>
-        </w:rPr>
-        <w:annotationRef/>
-      </w:r>
-      <w:r>
-        <w:t>?? I kind of understand the gist, but this definitely needs more elaboration and clarity.</w:t>
+        <w:t>not sure what this means either</w:t>
       </w:r>
     </w:p>
   </w:comment>
@@ -9783,7 +9815,7 @@
         <w:annotationRef/>
       </w:r>
       <w:r>
-        <w:t>not sure what this means either</w:t>
+        <w:t>delete this part. I think it adds more confusion than clarifies</w:t>
       </w:r>
     </w:p>
   </w:comment>
@@ -9799,11 +9831,19 @@
         <w:annotationRef/>
       </w:r>
       <w:r>
-        <w:t>delete this part. I think it adds more confusion than clarifies</w:t>
+        <w:t>suggestion to add:</w:t>
+      </w:r>
+    </w:p>
+    <w:p>
+      <w:pPr>
+        <w:pStyle w:val="CommentText"/>
+      </w:pPr>
+      <w:r>
+        <w:t>''much better structured than XML"</w:t>
       </w:r>
     </w:p>
   </w:comment>
-  <w:comment w:id="33" w:author="Amy" w:date="2014-11-19T20:54:00Z" w:initials="Amy">
+  <w:comment w:id="33" w:author="Amy" w:date="2014-11-19T20:55:00Z" w:initials="Amy">
     <w:p>
       <w:pPr>
         <w:pStyle w:val="CommentText"/>
@@ -9815,7 +9855,7 @@
         <w:annotationRef/>
       </w:r>
       <w:r>
-        <w:t>suggestion to add:</w:t>
+        <w:t>Should start a new sentence here. e.g.</w:t>
       </w:r>
     </w:p>
     <w:p>
@@ -9823,8 +9863,61 @@
         <w:pStyle w:val="CommentText"/>
       </w:pPr>
       <w:r>
-        <w:t>''much better structured than XML"</w:t>
-      </w:r>
+        <w:rPr>
+          <w:rFonts w:ascii="Garamond" w:hAnsi="Garamond" w:cs="Garamond"/>
+        </w:rPr>
+        <w:t>It is also</w:t>
+      </w:r>
+      <w:r>
+        <w:rPr>
+          <w:rFonts w:ascii="Garamond" w:hAnsi="Garamond" w:cs="Garamond"/>
+        </w:rPr>
+        <w:t xml:space="preserve"> a</w:t>
+      </w:r>
+      <w:r>
+        <w:rPr>
+          <w:rFonts w:ascii="Garamond" w:hAnsi="Garamond" w:cs="Garamond"/>
+        </w:rPr>
+        <w:t xml:space="preserve"> good</w:t>
+      </w:r>
+      <w:r>
+        <w:rPr>
+          <w:rFonts w:ascii="Garamond" w:hAnsi="Garamond" w:cs="Garamond"/>
+        </w:rPr>
+        <w:t xml:space="preserve"> </w:t>
+      </w:r>
+      <w:r>
+        <w:rPr>
+          <w:rStyle w:val="CommentReference"/>
+        </w:rPr>
+        <w:annotationRef/>
+      </w:r>
+      <w:r>
+        <w:rPr>
+          <w:rFonts w:ascii="Garamond" w:hAnsi="Garamond" w:cs="Garamond"/>
+        </w:rPr>
+        <w:t xml:space="preserve">basis for easy document conversion into HTML, EPUB and many other formats, </w:t>
+      </w:r>
+      <w:r>
+        <w:rPr>
+          <w:rFonts w:ascii="Garamond" w:hAnsi="Garamond" w:cs="Garamond"/>
+        </w:rPr>
+        <w:t>compared with</w:t>
+      </w:r>
+      <w:r>
+        <w:rPr>
+          <w:rFonts w:ascii="Garamond" w:hAnsi="Garamond" w:cs="Garamond"/>
+        </w:rPr>
+        <w:t xml:space="preserve"> Microsoft Word and similar classical word processing programs.</w:t>
+      </w:r>
+      <w:r>
+        <w:t xml:space="preserve"> </w:t>
+      </w:r>
+    </w:p>
+    <w:p>
+      <w:pPr>
+        <w:pStyle w:val="CommentText"/>
+      </w:pPr>
     </w:p>
   </w:comment>
   <w:comment w:id="34" w:author="Amy" w:date="2014-11-19T20:55:00Z" w:initials="Amy">
@@ -9839,37 +9932,20 @@
         <w:annotationRef/>
       </w:r>
       <w:r>
-        <w:t>Should start a new sentence here. e.g.</w:t>
+        <w:t>technical jargon! needs a bit of explanation</w:t>
       </w:r>
     </w:p>
     <w:p>
       <w:pPr>
         <w:pStyle w:val="CommentText"/>
       </w:pPr>
-      <w:r>
-        <w:rPr>
-          <w:rFonts w:ascii="Garamond" w:hAnsi="Garamond" w:cs="Garamond"/>
-        </w:rPr>
-        <w:t>It is also</w:t>
-      </w:r>
-      <w:r>
-        <w:rPr>
-          <w:rFonts w:ascii="Garamond" w:hAnsi="Garamond" w:cs="Garamond"/>
-        </w:rPr>
-        <w:t xml:space="preserve"> a</w:t>
-      </w:r>
-      <w:r>
-        <w:rPr>
-          <w:rFonts w:ascii="Garamond" w:hAnsi="Garamond" w:cs="Garamond"/>
-        </w:rPr>
-        <w:t xml:space="preserve"> good</w:t>
-      </w:r>
-      <w:r>
-        <w:rPr>
-          <w:rFonts w:ascii="Garamond" w:hAnsi="Garamond" w:cs="Garamond"/>
-        </w:rPr>
-        <w:t xml:space="preserve"> </w:t>
-      </w:r>
+    </w:p>
+  </w:comment>
+  <w:comment w:id="35" w:author="Amy" w:date="2014-11-19T20:56:00Z" w:initials="Amy">
+    <w:p>
+      <w:pPr>
+        <w:pStyle w:val="CommentText"/>
+      </w:pPr>
       <w:r>
         <w:rPr>
           <w:rStyle w:val="CommentReference"/>
@@ -9877,71 +9953,11 @@
         <w:annotationRef/>
       </w:r>
       <w:r>
-        <w:rPr>
-          <w:rFonts w:ascii="Garamond" w:hAnsi="Garamond" w:cs="Garamond"/>
-        </w:rPr>
-        <w:t xml:space="preserve">basis for easy document conversion into HTML, EPUB and many other formats, </w:t>
-      </w:r>
-      <w:r>
-        <w:rPr>
-          <w:rFonts w:ascii="Garamond" w:hAnsi="Garamond" w:cs="Garamond"/>
-        </w:rPr>
-        <w:t>compared with</w:t>
-      </w:r>
-      <w:r>
-        <w:rPr>
-          <w:rFonts w:ascii="Garamond" w:hAnsi="Garamond" w:cs="Garamond"/>
-        </w:rPr>
-        <w:t xml:space="preserve"> Microsoft Word and similar classical word processing programs.</w:t>
-      </w:r>
-      <w:r>
-        <w:t xml:space="preserve"> </w:t>
-      </w:r>
-    </w:p>
-    <w:p>
-      <w:pPr>
-        <w:pStyle w:val="CommentText"/>
-      </w:pPr>
-    </w:p>
-  </w:comment>
-  <w:comment w:id="35" w:author="Amy" w:date="2014-11-19T20:55:00Z" w:initials="Amy">
-    <w:p>
-      <w:pPr>
-        <w:pStyle w:val="CommentText"/>
-      </w:pPr>
-      <w:r>
-        <w:rPr>
-          <w:rStyle w:val="CommentReference"/>
-        </w:rPr>
-        <w:annotationRef/>
-      </w:r>
-      <w:r>
-        <w:t>technical jargon! needs a bit of explanation</w:t>
-      </w:r>
-    </w:p>
-    <w:p>
-      <w:pPr>
-        <w:pStyle w:val="CommentText"/>
-      </w:pPr>
+        <w:t>needs more explanation!!!</w:t>
+      </w:r>
     </w:p>
   </w:comment>
   <w:comment w:id="36" w:author="Amy" w:date="2014-11-19T20:56:00Z" w:initials="Amy">
-    <w:p>
-      <w:pPr>
-        <w:pStyle w:val="CommentText"/>
-      </w:pPr>
-      <w:r>
-        <w:rPr>
-          <w:rStyle w:val="CommentReference"/>
-        </w:rPr>
-        <w:annotationRef/>
-      </w:r>
-      <w:r>
-        <w:t>needs more explanation!!!</w:t>
-      </w:r>
-    </w:p>
-  </w:comment>
-  <w:comment w:id="37" w:author="Amy" w:date="2014-11-19T20:56:00Z" w:initials="Amy">
     <w:p>
       <w:pPr>
         <w:pStyle w:val="CommentText"/>

</xml_diff>

<commit_message>
edits chapter 6, 7
</commit_message>
<xml_diff>
--- a/docx/06_workflows.docx
+++ b/docx/06_workflows.docx
@@ -695,17 +695,8 @@
           <w:rFonts w:ascii="Georgia" w:hAnsi="Georgia" w:cs="Georgia"/>
           <w:highlight w:val="lightGray"/>
         </w:rPr>
-        <w:t>'</w:t>
-      </w:r>
-      <w:proofErr w:type="gramStart"/>
-      <w:r>
-        <w:rPr>
-          <w:rFonts w:ascii="Georgia" w:hAnsi="Georgia" w:cs="Georgia"/>
-          <w:highlight w:val="lightGray"/>
-        </w:rPr>
-        <w:t>original'</w:t>
-      </w:r>
-      <w:proofErr w:type="gramEnd"/>
+        <w:t>'original'</w:t>
+      </w:r>
       <w:r>
         <w:rPr>
           <w:rFonts w:ascii="Georgia" w:hAnsi="Georgia" w:cs="Georgia"/>
@@ -1951,7 +1942,6 @@
         </w:rPr>
         <w:t>[</w:t>
       </w:r>
-      <w:bookmarkStart w:id="3" w:name="_GoBack"/>
       <w:proofErr w:type="spellStart"/>
       <w:r>
         <w:rPr>
@@ -1961,30 +1951,13 @@
         </w:rPr>
         <w:t>pandoc</w:t>
       </w:r>
-      <w:bookmarkEnd w:id="3"/>
-      <w:proofErr w:type="spellEnd"/>
-      <w:r>
-        <w:rPr>
-          <w:rFonts w:ascii="Georgia" w:hAnsi="Georgia" w:cs="Georgia"/>
-          <w:highlight w:val="darkRed"/>
-        </w:rPr>
-        <w:t>](http://www.johnmacfarlane.net/pandoc/)[^</w:t>
-      </w:r>
-      <w:proofErr w:type="spellStart"/>
-      <w:r>
-        <w:rPr>
-          <w:rFonts w:ascii="Georgia" w:hAnsi="Georgia" w:cs="Georgia"/>
-          <w:highlight w:val="darkRed"/>
-        </w:rPr>
-        <w:t>Pandoc</w:t>
-      </w:r>
-      <w:proofErr w:type="spellEnd"/>
-      <w:r>
-        <w:rPr>
-          <w:rFonts w:ascii="Georgia" w:hAnsi="Georgia" w:cs="Georgia"/>
-          <w:highlight w:val="darkRed"/>
-        </w:rPr>
-        <w:t>]</w:t>
+      <w:proofErr w:type="spellEnd"/>
+      <w:r>
+        <w:rPr>
+          <w:rFonts w:ascii="Georgia" w:hAnsi="Georgia" w:cs="Georgia"/>
+          <w:highlight w:val="darkRed"/>
+        </w:rPr>
+        <w:t>](http://www.johnmacfarlane.net/pandoc/)[^Pandoc]</w:t>
       </w:r>
       <w:r>
         <w:rPr>
@@ -2858,20 +2831,20 @@
         </w:rPr>
         <w:t xml:space="preserve">, and discourage </w:t>
       </w:r>
-      <w:commentRangeStart w:id="4"/>
+      <w:commentRangeStart w:id="3"/>
       <w:r>
         <w:rPr>
           <w:rFonts w:ascii="Georgia" w:hAnsi="Georgia" w:cs="Georgia"/>
         </w:rPr>
         <w:t>a</w:t>
       </w:r>
-      <w:commentRangeEnd w:id="4"/>
+      <w:commentRangeEnd w:id="3"/>
       <w:r>
         <w:rPr>
           <w:rStyle w:val="CommentReference"/>
           <w:rFonts w:ascii="Calibri" w:hAnsi="Calibri" w:cs="Calibri"/>
         </w:rPr>
-        <w:commentReference w:id="4"/>
+        <w:commentReference w:id="3"/>
       </w:r>
       <w:r>
         <w:rPr>
@@ -2965,7 +2938,7 @@
         </w:rPr>
         <w:t xml:space="preserve"> document is 100% consolidated and no further editorial changes will be applied to it. A graphic designer can take the converted </w:t>
       </w:r>
-      <w:commentRangeStart w:id="5"/>
+      <w:commentRangeStart w:id="4"/>
       <w:r>
         <w:rPr>
           <w:rFonts w:ascii="Georgia" w:hAnsi="Georgia" w:cs="Georgia"/>
@@ -2974,13 +2947,13 @@
         </w:rPr>
         <w:t>EPUB</w:t>
       </w:r>
-      <w:commentRangeEnd w:id="5"/>
+      <w:commentRangeEnd w:id="4"/>
       <w:r>
         <w:rPr>
           <w:rStyle w:val="CommentReference"/>
           <w:rFonts w:ascii="Calibri" w:hAnsi="Calibri" w:cs="Calibri"/>
         </w:rPr>
-        <w:commentReference w:id="5"/>
+        <w:commentReference w:id="4"/>
       </w:r>
       <w:r>
         <w:rPr>
@@ -3181,7 +3154,7 @@
         </w:rPr>
         <w:t>'</w:t>
       </w:r>
-      <w:commentRangeStart w:id="6"/>
+      <w:commentRangeStart w:id="5"/>
       <w:r>
         <w:rPr>
           <w:rFonts w:ascii="Georgia" w:hAnsi="Georgia" w:cs="Georgia"/>
@@ -3210,13 +3183,13 @@
         </w:rPr>
         <w:t>*\*</w:t>
       </w:r>
-      <w:commentRangeEnd w:id="6"/>
+      <w:commentRangeEnd w:id="5"/>
       <w:r>
         <w:rPr>
           <w:rStyle w:val="CommentReference"/>
           <w:rFonts w:ascii="Calibri" w:hAnsi="Calibri" w:cs="Calibri"/>
         </w:rPr>
-        <w:commentReference w:id="6"/>
+        <w:commentReference w:id="5"/>
       </w:r>
       <w:r>
         <w:rPr>
@@ -3508,7 +3481,7 @@
           <w:rFonts w:ascii="Georgia" w:hAnsi="Georgia" w:cs="Georgia"/>
         </w:rPr>
       </w:pPr>
-      <w:commentRangeStart w:id="7"/>
+      <w:commentRangeStart w:id="6"/>
       <w:r>
         <w:rPr>
           <w:rFonts w:ascii="Georgia" w:hAnsi="Georgia" w:cs="Georgia"/>
@@ -3551,13 +3524,13 @@
         </w:rPr>
         <w:t>XML</w:t>
       </w:r>
-      <w:commentRangeEnd w:id="7"/>
+      <w:commentRangeEnd w:id="6"/>
       <w:r>
         <w:rPr>
           <w:rStyle w:val="CommentReference"/>
           <w:rFonts w:ascii="Calibri" w:hAnsi="Calibri" w:cs="Calibri"/>
         </w:rPr>
-        <w:commentReference w:id="7"/>
+        <w:commentReference w:id="6"/>
       </w:r>
       <w:r>
         <w:rPr>
@@ -3702,7 +3675,7 @@
         </w:rPr>
         <w:t>Traditional XML](images</w:t>
       </w:r>
-      <w:commentRangeStart w:id="8"/>
+      <w:commentRangeStart w:id="7"/>
       <w:r>
         <w:rPr>
           <w:rFonts w:ascii="Georgia" w:hAnsi="Georgia" w:cs="Georgia"/>
@@ -3716,13 +3689,13 @@
         </w:rPr>
         <w:t xml:space="preserve"> </w:t>
       </w:r>
-      <w:commentRangeEnd w:id="8"/>
+      <w:commentRangeEnd w:id="7"/>
       <w:r>
         <w:rPr>
           <w:rStyle w:val="CommentReference"/>
           <w:rFonts w:ascii="Calibri" w:hAnsi="Calibri" w:cs="Calibri"/>
         </w:rPr>
-        <w:commentReference w:id="8"/>
+        <w:commentReference w:id="7"/>
       </w:r>
     </w:p>
     <w:p>
@@ -3853,7 +3826,7 @@
         </w:rPr>
         <w:t xml:space="preserve"> (or HTML).'</w:t>
       </w:r>
-      <w:commentRangeStart w:id="9"/>
+      <w:commentRangeStart w:id="8"/>
       <w:r>
         <w:rPr>
           <w:rFonts w:ascii="Georgia" w:hAnsi="Georgia" w:cs="Georgia"/>
@@ -3861,13 +3834,13 @@
         </w:rPr>
         <w:t>^[2]</w:t>
       </w:r>
-      <w:commentRangeEnd w:id="9"/>
+      <w:commentRangeEnd w:id="8"/>
       <w:r>
         <w:rPr>
           <w:rStyle w:val="CommentReference"/>
           <w:rFonts w:ascii="Calibri" w:hAnsi="Calibri" w:cs="Calibri"/>
         </w:rPr>
-        <w:commentReference w:id="9"/>
+        <w:commentReference w:id="8"/>
       </w:r>
       <w:r>
         <w:rPr>
@@ -4097,7 +4070,7 @@
           <w:rFonts w:ascii="Georgia" w:hAnsi="Georgia" w:cs="Georgia"/>
         </w:rPr>
       </w:pPr>
-      <w:commentRangeStart w:id="10"/>
+      <w:commentRangeStart w:id="9"/>
       <w:r>
         <w:rPr>
           <w:rFonts w:ascii="Georgia" w:hAnsi="Georgia" w:cs="Georgia"/>
@@ -4236,88 +4209,88 @@
         </w:rPr>
         <w:t xml:space="preserve"> she thought it over afterwards, it occurred to her that she ought to have wondered at this, but at the time it all seemed quite natural); but when the Rabbit actually **took a watch out of its waistcoat-pocket**, and looked at it, and then hurried on, Alice started to her feet, for it flashed across her mind that she had never before seen a rabbit with either a waistcoat-pocket, or a watch to take out of it, and burning with curiosity, she ran across the field after it, and fortunately was just in time to see it pop down a large rabbit-hole under the hedge. </w:t>
       </w:r>
-      <w:commentRangeEnd w:id="10"/>
+      <w:commentRangeEnd w:id="9"/>
       <w:r>
         <w:rPr>
           <w:rStyle w:val="CommentReference"/>
           <w:rFonts w:ascii="Calibri" w:hAnsi="Calibri" w:cs="Calibri"/>
         </w:rPr>
-        <w:commentReference w:id="10"/>
-      </w:r>
-    </w:p>
-    <w:p>
-      <w:pPr>
-        <w:pStyle w:val="PlainText"/>
-        <w:rPr>
-          <w:rFonts w:ascii="Georgia" w:hAnsi="Georgia" w:cs="Georgia"/>
-        </w:rPr>
-      </w:pPr>
-      <w:r>
-        <w:rPr>
-          <w:rFonts w:ascii="Georgia" w:hAnsi="Georgia" w:cs="Georgia"/>
-        </w:rPr>
-        <w:t xml:space="preserve"> </w:t>
-      </w:r>
-    </w:p>
-    <w:p>
-      <w:pPr>
-        <w:pStyle w:val="PlainText"/>
-        <w:rPr>
-          <w:rFonts w:ascii="Georgia" w:hAnsi="Georgia" w:cs="Georgia"/>
-        </w:rPr>
-      </w:pPr>
-      <w:r>
-        <w:rPr>
-          <w:rFonts w:ascii="Georgia" w:hAnsi="Georgia" w:cs="Georgia"/>
-        </w:rPr>
-        <w:t xml:space="preserve"> </w:t>
-      </w:r>
-    </w:p>
-    <w:p>
-      <w:pPr>
-        <w:pStyle w:val="PlainText"/>
-        <w:rPr>
-          <w:rFonts w:ascii="Georgia" w:hAnsi="Georgia" w:cs="Georgia"/>
-        </w:rPr>
-      </w:pPr>
-    </w:p>
-    <w:p>
-      <w:pPr>
-        <w:pStyle w:val="PlainText"/>
-        <w:rPr>
-          <w:rFonts w:ascii="Georgia" w:hAnsi="Georgia" w:cs="Georgia"/>
-        </w:rPr>
-      </w:pPr>
-    </w:p>
-    <w:p>
-      <w:pPr>
-        <w:pStyle w:val="PlainText"/>
-        <w:rPr>
-          <w:rFonts w:ascii="Georgia" w:hAnsi="Georgia" w:cs="Georgia"/>
-        </w:rPr>
-      </w:pPr>
-    </w:p>
-    <w:p>
-      <w:pPr>
-        <w:pStyle w:val="PlainText"/>
-        <w:rPr>
-          <w:rFonts w:ascii="Georgia" w:hAnsi="Georgia" w:cs="Georgia"/>
-        </w:rPr>
-      </w:pPr>
-      <w:commentRangeStart w:id="11"/>
+        <w:commentReference w:id="9"/>
+      </w:r>
+    </w:p>
+    <w:p>
+      <w:pPr>
+        <w:pStyle w:val="PlainText"/>
+        <w:rPr>
+          <w:rFonts w:ascii="Georgia" w:hAnsi="Georgia" w:cs="Georgia"/>
+        </w:rPr>
+      </w:pPr>
+      <w:r>
+        <w:rPr>
+          <w:rFonts w:ascii="Georgia" w:hAnsi="Georgia" w:cs="Georgia"/>
+        </w:rPr>
+        <w:t xml:space="preserve"> </w:t>
+      </w:r>
+    </w:p>
+    <w:p>
+      <w:pPr>
+        <w:pStyle w:val="PlainText"/>
+        <w:rPr>
+          <w:rFonts w:ascii="Georgia" w:hAnsi="Georgia" w:cs="Georgia"/>
+        </w:rPr>
+      </w:pPr>
+      <w:r>
+        <w:rPr>
+          <w:rFonts w:ascii="Georgia" w:hAnsi="Georgia" w:cs="Georgia"/>
+        </w:rPr>
+        <w:t xml:space="preserve"> </w:t>
+      </w:r>
+    </w:p>
+    <w:p>
+      <w:pPr>
+        <w:pStyle w:val="PlainText"/>
+        <w:rPr>
+          <w:rFonts w:ascii="Georgia" w:hAnsi="Georgia" w:cs="Georgia"/>
+        </w:rPr>
+      </w:pPr>
+    </w:p>
+    <w:p>
+      <w:pPr>
+        <w:pStyle w:val="PlainText"/>
+        <w:rPr>
+          <w:rFonts w:ascii="Georgia" w:hAnsi="Georgia" w:cs="Georgia"/>
+        </w:rPr>
+      </w:pPr>
+    </w:p>
+    <w:p>
+      <w:pPr>
+        <w:pStyle w:val="PlainText"/>
+        <w:rPr>
+          <w:rFonts w:ascii="Georgia" w:hAnsi="Georgia" w:cs="Georgia"/>
+        </w:rPr>
+      </w:pPr>
+    </w:p>
+    <w:p>
+      <w:pPr>
+        <w:pStyle w:val="PlainText"/>
+        <w:rPr>
+          <w:rFonts w:ascii="Georgia" w:hAnsi="Georgia" w:cs="Georgia"/>
+        </w:rPr>
+      </w:pPr>
+      <w:commentRangeStart w:id="10"/>
       <w:r>
         <w:rPr>
           <w:rFonts w:ascii="Georgia" w:hAnsi="Georgia" w:cs="Georgia"/>
         </w:rPr>
         <w:t xml:space="preserve">A short breakdown: </w:t>
       </w:r>
-      <w:commentRangeEnd w:id="11"/>
+      <w:commentRangeEnd w:id="10"/>
       <w:r>
         <w:rPr>
           <w:rStyle w:val="CommentReference"/>
           <w:rFonts w:ascii="Calibri" w:hAnsi="Calibri" w:cs="Calibri"/>
         </w:rPr>
-        <w:commentReference w:id="11"/>
+        <w:commentReference w:id="10"/>
       </w:r>
       <w:r>
         <w:rPr>
@@ -4838,20 +4811,20 @@
         </w:rPr>
         <w:t xml:space="preserve"> flavored text is not bound to specific software, it can be opened using the simplest applications able </w:t>
       </w:r>
-      <w:commentRangeStart w:id="12"/>
+      <w:commentRangeStart w:id="11"/>
       <w:r>
         <w:rPr>
           <w:rFonts w:ascii="Georgia" w:hAnsi="Georgia" w:cs="Georgia"/>
         </w:rPr>
         <w:t xml:space="preserve">to parse text. </w:t>
       </w:r>
-      <w:commentRangeEnd w:id="12"/>
+      <w:commentRangeEnd w:id="11"/>
       <w:r>
         <w:rPr>
           <w:rStyle w:val="CommentReference"/>
           <w:rFonts w:ascii="Calibri" w:hAnsi="Calibri" w:cs="Calibri"/>
         </w:rPr>
-        <w:commentReference w:id="12"/>
+        <w:commentReference w:id="11"/>
       </w:r>
     </w:p>
     <w:p>
@@ -4910,20 +4883,20 @@
         </w:rPr>
         <w:t xml:space="preserve">, it can be worth considering </w:t>
       </w:r>
-      <w:commentRangeStart w:id="13"/>
+      <w:commentRangeStart w:id="12"/>
       <w:r>
         <w:rPr>
           <w:rFonts w:ascii="Georgia" w:hAnsi="Georgia" w:cs="Georgia"/>
         </w:rPr>
         <w:t xml:space="preserve">one </w:t>
       </w:r>
-      <w:commentRangeEnd w:id="13"/>
+      <w:commentRangeEnd w:id="12"/>
       <w:r>
         <w:rPr>
           <w:rStyle w:val="CommentReference"/>
           <w:rFonts w:ascii="Calibri" w:hAnsi="Calibri" w:cs="Calibri"/>
         </w:rPr>
-        <w:commentReference w:id="13"/>
+        <w:commentReference w:id="12"/>
       </w:r>
       <w:r>
         <w:rPr>
@@ -5253,7 +5226,7 @@
           <w:rFonts w:ascii="Georgia" w:hAnsi="Georgia" w:cs="Georgia"/>
         </w:rPr>
       </w:pPr>
-      <w:commentRangeStart w:id="14"/>
+      <w:commentRangeStart w:id="13"/>
       <w:r>
         <w:rPr>
           <w:rFonts w:ascii="Georgia" w:hAnsi="Georgia" w:cs="Georgia"/>
@@ -5284,13 +5257,13 @@
         </w:rPr>
         <w:t xml:space="preserve"> </w:t>
       </w:r>
-      <w:commentRangeEnd w:id="14"/>
+      <w:commentRangeEnd w:id="13"/>
       <w:r>
         <w:rPr>
           <w:rStyle w:val="CommentReference"/>
           <w:rFonts w:ascii="Calibri" w:hAnsi="Calibri" w:cs="Calibri"/>
         </w:rPr>
-        <w:commentReference w:id="14"/>
+        <w:commentReference w:id="13"/>
       </w:r>
       <w:r>
         <w:rPr>
@@ -5484,7 +5457,7 @@
         </w:rPr>
         <w:t xml:space="preserve"> and it forms the foundation for many other languages. </w:t>
       </w:r>
-      <w:commentRangeStart w:id="15"/>
+      <w:commentRangeStart w:id="14"/>
       <w:r>
         <w:rPr>
           <w:rFonts w:ascii="Georgia" w:hAnsi="Georgia" w:cs="Georgia"/>
@@ -5575,13 +5548,13 @@
         </w:rPr>
         <w:t xml:space="preserve"> is another. </w:t>
       </w:r>
-      <w:commentRangeEnd w:id="15"/>
+      <w:commentRangeEnd w:id="14"/>
       <w:r>
         <w:rPr>
           <w:rStyle w:val="CommentReference"/>
           <w:rFonts w:ascii="Calibri" w:hAnsi="Calibri" w:cs="Calibri"/>
         </w:rPr>
-        <w:commentReference w:id="15"/>
+        <w:commentReference w:id="14"/>
       </w:r>
     </w:p>
     <w:p>
@@ -5679,7 +5652,7 @@
         </w:rPr>
         <w:t xml:space="preserve">. Furthermore, as </w:t>
       </w:r>
-      <w:commentRangeStart w:id="16"/>
+      <w:commentRangeStart w:id="15"/>
       <w:r>
         <w:rPr>
           <w:rFonts w:ascii="Georgia" w:hAnsi="Georgia" w:cs="Georgia"/>
@@ -5694,13 +5667,13 @@
         </w:rPr>
         <w:t xml:space="preserve"> is in itself a toolkit (or actually: a syntax)</w:t>
       </w:r>
-      <w:commentRangeEnd w:id="16"/>
+      <w:commentRangeEnd w:id="15"/>
       <w:r>
         <w:rPr>
           <w:rStyle w:val="CommentReference"/>
           <w:rFonts w:ascii="Calibri" w:hAnsi="Calibri" w:cs="Calibri"/>
         </w:rPr>
-        <w:commentReference w:id="16"/>
+        <w:commentReference w:id="15"/>
       </w:r>
       <w:r>
         <w:rPr>
@@ -5786,20 +5759,20 @@
         </w:rPr>
         <w:t xml:space="preserve"> provides a good middle-of-the-road solution </w:t>
       </w:r>
-      <w:commentRangeStart w:id="17"/>
+      <w:commentRangeStart w:id="16"/>
       <w:r>
         <w:rPr>
           <w:rFonts w:ascii="Georgia" w:hAnsi="Georgia" w:cs="Georgia"/>
         </w:rPr>
         <w:t xml:space="preserve">of a format </w:t>
       </w:r>
-      <w:commentRangeEnd w:id="17"/>
+      <w:commentRangeEnd w:id="16"/>
       <w:r>
         <w:rPr>
           <w:rStyle w:val="CommentReference"/>
           <w:rFonts w:ascii="Calibri" w:hAnsi="Calibri" w:cs="Calibri"/>
         </w:rPr>
-        <w:commentReference w:id="17"/>
+        <w:commentReference w:id="16"/>
       </w:r>
       <w:r>
         <w:rPr>
@@ -5807,20 +5780,20 @@
         </w:rPr>
         <w:t xml:space="preserve">that is easily usable for non-technicians yet </w:t>
       </w:r>
-      <w:commentRangeStart w:id="18"/>
+      <w:commentRangeStart w:id="17"/>
       <w:r>
         <w:rPr>
           <w:rFonts w:ascii="Georgia" w:hAnsi="Georgia" w:cs="Georgia"/>
         </w:rPr>
         <w:t>much better structured</w:t>
       </w:r>
-      <w:commentRangeEnd w:id="18"/>
+      <w:commentRangeEnd w:id="17"/>
       <w:r>
         <w:rPr>
           <w:rStyle w:val="CommentReference"/>
           <w:rFonts w:ascii="Calibri" w:hAnsi="Calibri" w:cs="Calibri"/>
         </w:rPr>
-        <w:commentReference w:id="18"/>
+        <w:commentReference w:id="17"/>
       </w:r>
       <w:r>
         <w:rPr>
@@ -5828,20 +5801,20 @@
         </w:rPr>
         <w:t xml:space="preserve">, </w:t>
       </w:r>
-      <w:commentRangeStart w:id="19"/>
+      <w:commentRangeStart w:id="18"/>
       <w:r>
         <w:rPr>
           <w:rFonts w:ascii="Georgia" w:hAnsi="Georgia" w:cs="Georgia"/>
         </w:rPr>
         <w:t xml:space="preserve">and a basis </w:t>
       </w:r>
-      <w:commentRangeEnd w:id="19"/>
+      <w:commentRangeEnd w:id="18"/>
       <w:r>
         <w:rPr>
           <w:rStyle w:val="CommentReference"/>
           <w:rFonts w:ascii="Calibri" w:hAnsi="Calibri" w:cs="Calibri"/>
         </w:rPr>
-        <w:commentReference w:id="19"/>
+        <w:commentReference w:id="18"/>
       </w:r>
       <w:r>
         <w:rPr>
@@ -5933,20 +5906,20 @@
         </w:rPr>
         <w:t xml:space="preserve"> does. The relative simplicity and human readability comes, however, at the price of </w:t>
       </w:r>
-      <w:commentRangeStart w:id="20"/>
+      <w:commentRangeStart w:id="19"/>
       <w:r>
         <w:rPr>
           <w:rFonts w:ascii="Georgia" w:hAnsi="Georgia" w:cs="Georgia"/>
         </w:rPr>
         <w:t xml:space="preserve">extensibility </w:t>
       </w:r>
-      <w:commentRangeEnd w:id="20"/>
+      <w:commentRangeEnd w:id="19"/>
       <w:r>
         <w:rPr>
           <w:rStyle w:val="CommentReference"/>
           <w:rFonts w:ascii="Calibri" w:hAnsi="Calibri" w:cs="Calibri"/>
         </w:rPr>
-        <w:commentReference w:id="20"/>
+        <w:commentReference w:id="19"/>
       </w:r>
       <w:r>
         <w:rPr>
@@ -5954,7 +5927,7 @@
         </w:rPr>
         <w:t xml:space="preserve">and universality. </w:t>
       </w:r>
-      <w:commentRangeStart w:id="21"/>
+      <w:commentRangeStart w:id="20"/>
       <w:r>
         <w:rPr>
           <w:rFonts w:ascii="Georgia" w:hAnsi="Georgia" w:cs="Georgia"/>
@@ -6011,13 +5984,13 @@
         </w:rPr>
         <w:t xml:space="preserve">. </w:t>
       </w:r>
-      <w:commentRangeEnd w:id="21"/>
+      <w:commentRangeEnd w:id="20"/>
       <w:r>
         <w:rPr>
           <w:rStyle w:val="CommentReference"/>
           <w:rFonts w:ascii="Calibri" w:hAnsi="Calibri" w:cs="Calibri"/>
         </w:rPr>
-        <w:commentReference w:id="21"/>
+        <w:commentReference w:id="20"/>
       </w:r>
     </w:p>
     <w:p>
@@ -6553,20 +6526,20 @@
         </w:rPr>
         <w:t>, with features like live preview, sync scroll, auto save</w:t>
       </w:r>
-      <w:commentRangeStart w:id="22"/>
+      <w:commentRangeStart w:id="21"/>
       <w:r>
         <w:rPr>
           <w:rFonts w:ascii="Georgia" w:hAnsi="Georgia" w:cs="Georgia"/>
         </w:rPr>
         <w:t>, powerful actions</w:t>
       </w:r>
-      <w:commentRangeEnd w:id="22"/>
+      <w:commentRangeEnd w:id="21"/>
       <w:r>
         <w:rPr>
           <w:rStyle w:val="CommentReference"/>
           <w:rFonts w:ascii="Calibri" w:hAnsi="Calibri" w:cs="Calibri"/>
         </w:rPr>
-        <w:commentReference w:id="22"/>
+        <w:commentReference w:id="21"/>
       </w:r>
       <w:r>
         <w:rPr>
@@ -8792,12 +8765,15 @@
         </w:rPr>
         <w:t>'</w:t>
       </w:r>
-      <w:r>
-        <w:rPr>
-          <w:rFonts w:ascii="Georgia" w:hAnsi="Georgia" w:cs="Georgia"/>
-        </w:rPr>
-        <w:t xml:space="preserve">. </w:t>
-      </w:r>
+      <w:proofErr w:type="gramStart"/>
+      <w:r>
+        <w:rPr>
+          <w:rFonts w:ascii="Georgia" w:hAnsi="Georgia" w:cs="Georgia"/>
+        </w:rPr>
+        <w:t>.</w:t>
+      </w:r>
+      <w:bookmarkStart w:id="22" w:name="_GoBack"/>
+      <w:bookmarkEnd w:id="22"/>
       <w:r>
         <w:rPr>
           <w:rFonts w:ascii="Georgia" w:hAnsi="Georgia" w:cs="Georgia"/>
@@ -8805,31 +8781,30 @@
         </w:rPr>
         <w:t>[</w:t>
       </w:r>
-      <w:commentRangeStart w:id="23"/>
-      <w:proofErr w:type="spellStart"/>
-      <w:proofErr w:type="gramStart"/>
-      <w:r>
-        <w:rPr>
-          <w:rFonts w:ascii="Georgia" w:hAnsi="Georgia" w:cs="Georgia"/>
+      <w:proofErr w:type="gramEnd"/>
+      <w:r>
+        <w:rPr>
+          <w:rFonts w:ascii="Georgia" w:hAnsi="Georgia" w:cs="Georgia"/>
+          <w:highlight w:val="darkRed"/>
+        </w:rPr>
+        <w:t>^</w:t>
+      </w:r>
+      <w:proofErr w:type="spellStart"/>
+      <w:r>
+        <w:rPr>
+          <w:rFonts w:ascii="Georgia" w:hAnsi="Georgia" w:cs="Georgia"/>
+          <w:highlight w:val="darkRed"/>
         </w:rPr>
         <w:t>commonmark</w:t>
       </w:r>
       <w:proofErr w:type="spellEnd"/>
-      <w:proofErr w:type="gramEnd"/>
-      <w:r>
-        <w:rPr>
-          <w:rFonts w:ascii="Georgia" w:hAnsi="Georgia" w:cs="Georgia"/>
+      <w:r>
+        <w:rPr>
+          <w:rFonts w:ascii="Georgia" w:hAnsi="Georgia" w:cs="Georgia"/>
+          <w:highlight w:val="darkRed"/>
         </w:rPr>
         <w:t>-controversy</w:t>
       </w:r>
-      <w:commentRangeEnd w:id="23"/>
-      <w:r>
-        <w:rPr>
-          <w:rStyle w:val="CommentReference"/>
-          <w:rFonts w:ascii="Calibri" w:hAnsi="Calibri" w:cs="Calibri"/>
-        </w:rPr>
-        <w:commentReference w:id="23"/>
-      </w:r>
       <w:r>
         <w:rPr>
           <w:rFonts w:ascii="Georgia" w:hAnsi="Georgia" w:cs="Georgia"/>
@@ -8851,7 +8826,6 @@
         <w:t>[^</w:t>
       </w:r>
       <w:proofErr w:type="spellStart"/>
-      <w:proofErr w:type="gramStart"/>
       <w:r>
         <w:rPr>
           <w:rFonts w:ascii="Georgia" w:hAnsi="Georgia" w:cs="Georgia"/>
@@ -8860,7 +8834,6 @@
         <w:t>commonmark</w:t>
       </w:r>
       <w:proofErr w:type="spellEnd"/>
-      <w:proofErr w:type="gramEnd"/>
       <w:r>
         <w:rPr>
           <w:rFonts w:ascii="Georgia" w:hAnsi="Georgia" w:cs="Georgia"/>
@@ -10488,7 +10461,7 @@
       </w:pPr>
     </w:p>
   </w:comment>
-  <w:comment w:id="4" w:author="Amy" w:date="2014-11-19T20:48:00Z" w:initials="Amy">
+  <w:comment w:id="3" w:author="Amy" w:date="2014-11-19T20:48:00Z" w:initials="Amy">
     <w:p>
       <w:pPr>
         <w:pStyle w:val="CommentText"/>
@@ -10506,7 +10479,7 @@
       <w:proofErr w:type="gramEnd"/>
     </w:p>
   </w:comment>
-  <w:comment w:id="5" w:author="Amy" w:date="2014-11-19T20:49:00Z" w:initials="Amy">
+  <w:comment w:id="4" w:author="Amy" w:date="2014-11-19T20:49:00Z" w:initials="Amy">
     <w:p>
       <w:pPr>
         <w:pStyle w:val="CommentText"/>
@@ -10527,7 +10500,7 @@
       </w:pPr>
     </w:p>
   </w:comment>
-  <w:comment w:id="6" w:author="Joe" w:date="2014-11-20T00:51:00Z" w:initials="Joe">
+  <w:comment w:id="5" w:author="Joe" w:date="2014-11-20T00:51:00Z" w:initials="Joe">
     <w:p>
       <w:pPr>
         <w:pStyle w:val="CommentText"/>
@@ -10543,7 +10516,7 @@
       </w:r>
     </w:p>
   </w:comment>
-  <w:comment w:id="7" w:author="Amy" w:date="2014-11-19T20:50:00Z" w:initials="Amy">
+  <w:comment w:id="6" w:author="Amy" w:date="2014-11-19T20:50:00Z" w:initials="Amy">
     <w:p>
       <w:pPr>
         <w:pStyle w:val="CommentText"/>
@@ -10582,7 +10555,7 @@
       </w:r>
     </w:p>
   </w:comment>
-  <w:comment w:id="8" w:author="Amy" w:date="2014-11-19T20:51:00Z" w:initials="Amy">
+  <w:comment w:id="7" w:author="Amy" w:date="2014-11-19T20:51:00Z" w:initials="Amy">
     <w:p>
       <w:pPr>
         <w:pStyle w:val="CommentText"/>
@@ -10627,7 +10600,7 @@
       </w:r>
     </w:p>
   </w:comment>
-  <w:comment w:id="9" w:author="Joe" w:date="2014-11-20T00:53:00Z" w:initials="Joe">
+  <w:comment w:id="8" w:author="Joe" w:date="2014-11-20T00:53:00Z" w:initials="Joe">
     <w:p>
       <w:pPr>
         <w:pStyle w:val="CommentText"/>
@@ -10643,7 +10616,7 @@
       </w:r>
     </w:p>
   </w:comment>
-  <w:comment w:id="10" w:author="Joe" w:date="2014-11-20T00:52:00Z" w:initials="Joe">
+  <w:comment w:id="9" w:author="Joe" w:date="2014-11-20T00:52:00Z" w:initials="Joe">
     <w:p>
       <w:pPr>
         <w:pStyle w:val="CommentText"/>
@@ -10656,6 +10629,27 @@
       </w:r>
       <w:r>
         <w:t>Use of leading spaces is really not the best way to implement indentation!</w:t>
+      </w:r>
+    </w:p>
+  </w:comment>
+  <w:comment w:id="10" w:author="Amy" w:date="2014-11-19T20:51:00Z" w:initials="Amy">
+    <w:p>
+      <w:pPr>
+        <w:pStyle w:val="CommentText"/>
+      </w:pPr>
+      <w:r>
+        <w:rPr>
+          <w:rStyle w:val="CommentReference"/>
+        </w:rPr>
+        <w:annotationRef/>
+      </w:r>
+      <w:proofErr w:type="gramStart"/>
+      <w:r>
+        <w:t>replace</w:t>
+      </w:r>
+      <w:proofErr w:type="gramEnd"/>
+      <w:r>
+        <w:t>: to give a short explanation</w:t>
       </w:r>
     </w:p>
   </w:comment>
@@ -10672,15 +10666,15 @@
       </w:r>
       <w:proofErr w:type="gramStart"/>
       <w:r>
-        <w:t>replace</w:t>
+        <w:t>possible</w:t>
       </w:r>
       <w:proofErr w:type="gramEnd"/>
       <w:r>
-        <w:t>: to give a short explanation</w:t>
+        <w:t xml:space="preserve">, it would be nice to add an synonym to this.  </w:t>
       </w:r>
     </w:p>
   </w:comment>
-  <w:comment w:id="12" w:author="Amy" w:date="2014-11-19T20:51:00Z" w:initials="Amy">
+  <w:comment w:id="12" w:author="Amy" w:date="2014-11-19T20:52:00Z" w:initials="Amy">
     <w:p>
       <w:pPr>
         <w:pStyle w:val="CommentText"/>
@@ -10693,18 +10687,18 @@
       </w:r>
       <w:proofErr w:type="gramStart"/>
       <w:r>
-        <w:t>possible</w:t>
+        <w:t>delete</w:t>
       </w:r>
       <w:proofErr w:type="gramEnd"/>
-      <w:r>
-        <w:t xml:space="preserve">, it would be nice to add an synonym to this.  </w:t>
-      </w:r>
     </w:p>
   </w:comment>
-  <w:comment w:id="13" w:author="Amy" w:date="2014-11-19T20:52:00Z" w:initials="Amy">
+  <w:comment w:id="13" w:author="Amy" w:date="2014-11-19T20:53:00Z" w:initials="Amy">
     <w:p>
       <w:pPr>
         <w:pStyle w:val="CommentText"/>
+        <w:rPr>
+          <w:rFonts w:ascii="Garamond" w:hAnsi="Garamond" w:cs="Garamond"/>
+        </w:rPr>
       </w:pPr>
       <w:r>
         <w:rPr>
@@ -10714,18 +10708,103 @@
       </w:r>
       <w:proofErr w:type="gramStart"/>
       <w:r>
-        <w:t>delete</w:t>
+        <w:rPr>
+          <w:rFonts w:ascii="Garamond" w:hAnsi="Garamond" w:cs="Garamond"/>
+        </w:rPr>
+        <w:t>suggestion</w:t>
       </w:r>
       <w:proofErr w:type="gramEnd"/>
+      <w:r>
+        <w:rPr>
+          <w:rFonts w:ascii="Garamond" w:hAnsi="Garamond" w:cs="Garamond"/>
+        </w:rPr>
+        <w:t xml:space="preserve"> to replace sentence: </w:t>
+      </w:r>
+    </w:p>
+    <w:p>
+      <w:pPr>
+        <w:pStyle w:val="CommentText"/>
+      </w:pPr>
+      <w:r>
+        <w:rPr>
+          <w:rFonts w:ascii="Garamond" w:hAnsi="Garamond" w:cs="Garamond"/>
+        </w:rPr>
+        <w:t>''</w:t>
+      </w:r>
+      <w:r>
+        <w:rPr>
+          <w:rFonts w:ascii="Garamond" w:hAnsi="Garamond" w:cs="Garamond"/>
+        </w:rPr>
+        <w:t>Markdown/</w:t>
+      </w:r>
+      <w:proofErr w:type="spellStart"/>
+      <w:r>
+        <w:rPr>
+          <w:rFonts w:ascii="Garamond" w:hAnsi="Garamond" w:cs="Garamond"/>
+        </w:rPr>
+        <w:t>MultiMarkdown</w:t>
+      </w:r>
+      <w:proofErr w:type="spellEnd"/>
+      <w:r>
+        <w:rPr>
+          <w:rFonts w:ascii="Garamond" w:hAnsi="Garamond" w:cs="Garamond"/>
+        </w:rPr>
+        <w:t xml:space="preserve"> is not a mag</w:t>
+      </w:r>
+      <w:r>
+        <w:rPr>
+          <w:rFonts w:ascii="Garamond" w:hAnsi="Garamond" w:cs="Garamond"/>
+        </w:rPr>
+        <w:t>ical one-size-fits-all solution.</w:t>
+      </w:r>
+      <w:r>
+        <w:rPr>
+          <w:rFonts w:ascii="Garamond" w:hAnsi="Garamond" w:cs="Garamond"/>
+        </w:rPr>
+        <w:t xml:space="preserve"> </w:t>
+      </w:r>
+      <w:r>
+        <w:rPr>
+          <w:rFonts w:ascii="Garamond" w:hAnsi="Garamond" w:cs="Garamond"/>
+        </w:rPr>
+        <w:t>H</w:t>
+      </w:r>
+      <w:r>
+        <w:rPr>
+          <w:rFonts w:ascii="Garamond" w:hAnsi="Garamond" w:cs="Garamond"/>
+        </w:rPr>
+        <w:t>owever</w:t>
+      </w:r>
+      <w:r>
+        <w:rPr>
+          <w:rFonts w:ascii="Garamond" w:hAnsi="Garamond" w:cs="Garamond"/>
+        </w:rPr>
+        <w:t xml:space="preserve"> i</w:t>
+      </w:r>
+      <w:r>
+        <w:rPr>
+          <w:rFonts w:ascii="Garamond" w:hAnsi="Garamond" w:cs="Garamond"/>
+        </w:rPr>
+        <w:t xml:space="preserve">t is well suited for text-heavy editorial work, but limited when creating visual documents and not really usable for interactive publishing formats. </w:t>
+      </w:r>
+      <w:r>
+        <w:rPr>
+          <w:rStyle w:val="CommentReference"/>
+        </w:rPr>
+        <w:annotationRef/>
+      </w:r>
+      <w:r>
+        <w:rPr>
+          <w:rFonts w:ascii="Garamond" w:hAnsi="Garamond" w:cs="Garamond"/>
+        </w:rPr>
+        <w:t>''</w:t>
+      </w:r>
     </w:p>
   </w:comment>
   <w:comment w:id="14" w:author="Amy" w:date="2014-11-19T20:53:00Z" w:initials="Amy">
     <w:p>
       <w:pPr>
         <w:pStyle w:val="CommentText"/>
-        <w:rPr>
-          <w:rFonts w:ascii="Garamond" w:hAnsi="Garamond" w:cs="Garamond"/>
-        </w:rPr>
       </w:pPr>
       <w:r>
         <w:rPr>
@@ -10733,114 +10812,29 @@
         </w:rPr>
         <w:annotationRef/>
       </w:r>
+      <w:r>
+        <w:t>?? I kind of understand the gist, but this definitely needs more elaboration and clarity.</w:t>
+      </w:r>
+    </w:p>
+  </w:comment>
+  <w:comment w:id="15" w:author="Amy" w:date="2014-11-19T20:54:00Z" w:initials="Amy">
+    <w:p>
+      <w:pPr>
+        <w:pStyle w:val="CommentText"/>
+      </w:pPr>
+      <w:r>
+        <w:rPr>
+          <w:rStyle w:val="CommentReference"/>
+        </w:rPr>
+        <w:annotationRef/>
+      </w:r>
       <w:proofErr w:type="gramStart"/>
       <w:r>
-        <w:rPr>
-          <w:rFonts w:ascii="Garamond" w:hAnsi="Garamond" w:cs="Garamond"/>
-        </w:rPr>
-        <w:t>suggestion</w:t>
+        <w:t>not</w:t>
       </w:r>
       <w:proofErr w:type="gramEnd"/>
       <w:r>
-        <w:rPr>
-          <w:rFonts w:ascii="Garamond" w:hAnsi="Garamond" w:cs="Garamond"/>
-        </w:rPr>
-        <w:t xml:space="preserve"> to replace sentence: </w:t>
-      </w:r>
-    </w:p>
-    <w:p>
-      <w:pPr>
-        <w:pStyle w:val="CommentText"/>
-      </w:pPr>
-      <w:r>
-        <w:rPr>
-          <w:rFonts w:ascii="Garamond" w:hAnsi="Garamond" w:cs="Garamond"/>
-        </w:rPr>
-        <w:t>''</w:t>
-      </w:r>
-      <w:r>
-        <w:rPr>
-          <w:rFonts w:ascii="Garamond" w:hAnsi="Garamond" w:cs="Garamond"/>
-        </w:rPr>
-        <w:t>Markdown/</w:t>
-      </w:r>
-      <w:proofErr w:type="spellStart"/>
-      <w:r>
-        <w:rPr>
-          <w:rFonts w:ascii="Garamond" w:hAnsi="Garamond" w:cs="Garamond"/>
-        </w:rPr>
-        <w:t>MultiMarkdown</w:t>
-      </w:r>
-      <w:proofErr w:type="spellEnd"/>
-      <w:r>
-        <w:rPr>
-          <w:rFonts w:ascii="Garamond" w:hAnsi="Garamond" w:cs="Garamond"/>
-        </w:rPr>
-        <w:t xml:space="preserve"> is not a mag</w:t>
-      </w:r>
-      <w:r>
-        <w:rPr>
-          <w:rFonts w:ascii="Garamond" w:hAnsi="Garamond" w:cs="Garamond"/>
-        </w:rPr>
-        <w:t>ical one-size-fits-all solution.</w:t>
-      </w:r>
-      <w:r>
-        <w:rPr>
-          <w:rFonts w:ascii="Garamond" w:hAnsi="Garamond" w:cs="Garamond"/>
-        </w:rPr>
-        <w:t xml:space="preserve"> </w:t>
-      </w:r>
-      <w:r>
-        <w:rPr>
-          <w:rFonts w:ascii="Garamond" w:hAnsi="Garamond" w:cs="Garamond"/>
-        </w:rPr>
-        <w:t>H</w:t>
-      </w:r>
-      <w:r>
-        <w:rPr>
-          <w:rFonts w:ascii="Garamond" w:hAnsi="Garamond" w:cs="Garamond"/>
-        </w:rPr>
-        <w:t>owever</w:t>
-      </w:r>
-      <w:r>
-        <w:rPr>
-          <w:rFonts w:ascii="Garamond" w:hAnsi="Garamond" w:cs="Garamond"/>
-        </w:rPr>
-        <w:t xml:space="preserve"> i</w:t>
-      </w:r>
-      <w:r>
-        <w:rPr>
-          <w:rFonts w:ascii="Garamond" w:hAnsi="Garamond" w:cs="Garamond"/>
-        </w:rPr>
-        <w:t xml:space="preserve">t is well suited for text-heavy editorial work, but limited when creating visual documents and not really usable for interactive publishing formats. </w:t>
-      </w:r>
-      <w:r>
-        <w:rPr>
-          <w:rStyle w:val="CommentReference"/>
-        </w:rPr>
-        <w:annotationRef/>
-      </w:r>
-      <w:r>
-        <w:rPr>
-          <w:rFonts w:ascii="Garamond" w:hAnsi="Garamond" w:cs="Garamond"/>
-        </w:rPr>
-        <w:t>''</w:t>
-      </w:r>
-    </w:p>
-  </w:comment>
-  <w:comment w:id="15" w:author="Amy" w:date="2014-11-19T20:53:00Z" w:initials="Amy">
-    <w:p>
-      <w:pPr>
-        <w:pStyle w:val="CommentText"/>
-      </w:pPr>
-      <w:r>
-        <w:rPr>
-          <w:rStyle w:val="CommentReference"/>
-        </w:rPr>
-        <w:annotationRef/>
-      </w:r>
-      <w:r>
-        <w:t>?? I kind of understand the gist, but this definitely needs more elaboration and clarity.</w:t>
+        <w:t xml:space="preserve"> sure what this means either</w:t>
       </w:r>
     </w:p>
   </w:comment>
@@ -10857,11 +10851,11 @@
       </w:r>
       <w:proofErr w:type="gramStart"/>
       <w:r>
-        <w:t>not</w:t>
+        <w:t>delete</w:t>
       </w:r>
       <w:proofErr w:type="gramEnd"/>
       <w:r>
-        <w:t xml:space="preserve"> sure what this means either</w:t>
+        <w:t xml:space="preserve"> this part. I think it adds more confusion than clarifies</w:t>
       </w:r>
     </w:p>
   </w:comment>
@@ -10878,15 +10872,28 @@
       </w:r>
       <w:proofErr w:type="gramStart"/>
       <w:r>
-        <w:t>delete</w:t>
+        <w:t>suggestion</w:t>
       </w:r>
       <w:proofErr w:type="gramEnd"/>
       <w:r>
-        <w:t xml:space="preserve"> this part. I think it adds more confusion than clarifies</w:t>
+        <w:t xml:space="preserve"> to add:</w:t>
+      </w:r>
+    </w:p>
+    <w:p>
+      <w:pPr>
+        <w:pStyle w:val="CommentText"/>
+      </w:pPr>
+      <w:proofErr w:type="gramStart"/>
+      <w:r>
+        <w:t>''much</w:t>
+      </w:r>
+      <w:proofErr w:type="gramEnd"/>
+      <w:r>
+        <w:t xml:space="preserve"> better structured than XML"</w:t>
       </w:r>
     </w:p>
   </w:comment>
-  <w:comment w:id="18" w:author="Amy" w:date="2014-11-19T20:54:00Z" w:initials="Amy">
+  <w:comment w:id="18" w:author="Amy" w:date="2014-11-19T20:55:00Z" w:initials="Amy">
     <w:p>
       <w:pPr>
         <w:pStyle w:val="CommentText"/>
@@ -10897,27 +10904,78 @@
         </w:rPr>
         <w:annotationRef/>
       </w:r>
+      <w:r>
+        <w:t xml:space="preserve">Should start a new sentence here. </w:t>
+      </w:r>
       <w:proofErr w:type="gramStart"/>
       <w:r>
-        <w:t>suggestion</w:t>
+        <w:t>e</w:t>
       </w:r>
       <w:proofErr w:type="gramEnd"/>
       <w:r>
-        <w:t xml:space="preserve"> to add:</w:t>
+        <w:t>.g.</w:t>
       </w:r>
     </w:p>
     <w:p>
       <w:pPr>
         <w:pStyle w:val="CommentText"/>
       </w:pPr>
-      <w:proofErr w:type="gramStart"/>
-      <w:r>
-        <w:t>''much</w:t>
-      </w:r>
-      <w:proofErr w:type="gramEnd"/>
-      <w:r>
-        <w:t xml:space="preserve"> better structured than XML"</w:t>
-      </w:r>
+      <w:r>
+        <w:rPr>
+          <w:rFonts w:ascii="Garamond" w:hAnsi="Garamond" w:cs="Garamond"/>
+        </w:rPr>
+        <w:t>It is also</w:t>
+      </w:r>
+      <w:r>
+        <w:rPr>
+          <w:rFonts w:ascii="Garamond" w:hAnsi="Garamond" w:cs="Garamond"/>
+        </w:rPr>
+        <w:t xml:space="preserve"> a</w:t>
+      </w:r>
+      <w:r>
+        <w:rPr>
+          <w:rFonts w:ascii="Garamond" w:hAnsi="Garamond" w:cs="Garamond"/>
+        </w:rPr>
+        <w:t xml:space="preserve"> good</w:t>
+      </w:r>
+      <w:r>
+        <w:rPr>
+          <w:rFonts w:ascii="Garamond" w:hAnsi="Garamond" w:cs="Garamond"/>
+        </w:rPr>
+        <w:t xml:space="preserve"> </w:t>
+      </w:r>
+      <w:r>
+        <w:rPr>
+          <w:rStyle w:val="CommentReference"/>
+        </w:rPr>
+        <w:annotationRef/>
+      </w:r>
+      <w:r>
+        <w:rPr>
+          <w:rFonts w:ascii="Garamond" w:hAnsi="Garamond" w:cs="Garamond"/>
+        </w:rPr>
+        <w:t xml:space="preserve">basis for easy document conversion into HTML, EPUB and many other formats, </w:t>
+      </w:r>
+      <w:r>
+        <w:rPr>
+          <w:rFonts w:ascii="Garamond" w:hAnsi="Garamond" w:cs="Garamond"/>
+        </w:rPr>
+        <w:t>compared with</w:t>
+      </w:r>
+      <w:r>
+        <w:rPr>
+          <w:rFonts w:ascii="Garamond" w:hAnsi="Garamond" w:cs="Garamond"/>
+        </w:rPr>
+        <w:t xml:space="preserve"> Microsoft Word and similar classical word processing programs.</w:t>
+      </w:r>
+      <w:r>
+        <w:t xml:space="preserve"> </w:t>
+      </w:r>
+    </w:p>
+    <w:p>
+      <w:pPr>
+        <w:pStyle w:val="CommentText"/>
+      </w:pPr>
     </w:p>
   </w:comment>
   <w:comment w:id="19" w:author="Amy" w:date="2014-11-19T20:55:00Z" w:initials="Amy">
@@ -10931,112 +10989,48 @@
         </w:rPr>
         <w:annotationRef/>
       </w:r>
-      <w:r>
-        <w:t xml:space="preserve">Should start a new sentence here. </w:t>
-      </w:r>
       <w:proofErr w:type="gramStart"/>
       <w:r>
-        <w:t>e</w:t>
+        <w:t>technical</w:t>
       </w:r>
       <w:proofErr w:type="gramEnd"/>
       <w:r>
-        <w:t>.g.</w:t>
+        <w:t xml:space="preserve"> jargon! </w:t>
+      </w:r>
+      <w:proofErr w:type="gramStart"/>
+      <w:r>
+        <w:t>needs</w:t>
+      </w:r>
+      <w:proofErr w:type="gramEnd"/>
+      <w:r>
+        <w:t xml:space="preserve"> a bit of explanation</w:t>
       </w:r>
     </w:p>
     <w:p>
       <w:pPr>
         <w:pStyle w:val="CommentText"/>
       </w:pPr>
-      <w:r>
-        <w:rPr>
-          <w:rFonts w:ascii="Garamond" w:hAnsi="Garamond" w:cs="Garamond"/>
-        </w:rPr>
-        <w:t>It is also</w:t>
-      </w:r>
-      <w:r>
-        <w:rPr>
-          <w:rFonts w:ascii="Garamond" w:hAnsi="Garamond" w:cs="Garamond"/>
-        </w:rPr>
-        <w:t xml:space="preserve"> a</w:t>
-      </w:r>
-      <w:r>
-        <w:rPr>
-          <w:rFonts w:ascii="Garamond" w:hAnsi="Garamond" w:cs="Garamond"/>
-        </w:rPr>
-        <w:t xml:space="preserve"> good</w:t>
-      </w:r>
-      <w:r>
-        <w:rPr>
-          <w:rFonts w:ascii="Garamond" w:hAnsi="Garamond" w:cs="Garamond"/>
-        </w:rPr>
-        <w:t xml:space="preserve"> </w:t>
-      </w:r>
+    </w:p>
+  </w:comment>
+  <w:comment w:id="20" w:author="Amy" w:date="2014-11-19T20:56:00Z" w:initials="Amy">
+    <w:p>
+      <w:pPr>
+        <w:pStyle w:val="CommentText"/>
+      </w:pPr>
       <w:r>
         <w:rPr>
           <w:rStyle w:val="CommentReference"/>
         </w:rPr>
         <w:annotationRef/>
       </w:r>
-      <w:r>
-        <w:rPr>
-          <w:rFonts w:ascii="Garamond" w:hAnsi="Garamond" w:cs="Garamond"/>
-        </w:rPr>
-        <w:t xml:space="preserve">basis for easy document conversion into HTML, EPUB and many other formats, </w:t>
-      </w:r>
-      <w:r>
-        <w:rPr>
-          <w:rFonts w:ascii="Garamond" w:hAnsi="Garamond" w:cs="Garamond"/>
-        </w:rPr>
-        <w:t>compared with</w:t>
-      </w:r>
-      <w:r>
-        <w:rPr>
-          <w:rFonts w:ascii="Garamond" w:hAnsi="Garamond" w:cs="Garamond"/>
-        </w:rPr>
-        <w:t xml:space="preserve"> Microsoft Word and similar classical word processing programs.</w:t>
-      </w:r>
-      <w:r>
-        <w:t xml:space="preserve"> </w:t>
-      </w:r>
-    </w:p>
-    <w:p>
-      <w:pPr>
-        <w:pStyle w:val="CommentText"/>
-      </w:pPr>
-    </w:p>
-  </w:comment>
-  <w:comment w:id="20" w:author="Amy" w:date="2014-11-19T20:55:00Z" w:initials="Amy">
-    <w:p>
-      <w:pPr>
-        <w:pStyle w:val="CommentText"/>
-      </w:pPr>
-      <w:r>
-        <w:rPr>
-          <w:rStyle w:val="CommentReference"/>
-        </w:rPr>
-        <w:annotationRef/>
-      </w:r>
       <w:proofErr w:type="gramStart"/>
       <w:r>
-        <w:t>technical</w:t>
+        <w:t>needs</w:t>
       </w:r>
       <w:proofErr w:type="gramEnd"/>
       <w:r>
-        <w:t xml:space="preserve"> jargon! </w:t>
-      </w:r>
-      <w:proofErr w:type="gramStart"/>
-      <w:r>
-        <w:t>needs</w:t>
-      </w:r>
-      <w:proofErr w:type="gramEnd"/>
-      <w:r>
-        <w:t xml:space="preserve"> a bit of explanation</w:t>
-      </w:r>
-    </w:p>
-    <w:p>
-      <w:pPr>
-        <w:pStyle w:val="CommentText"/>
-      </w:pPr>
+        <w:t xml:space="preserve"> more explanation!!!</w:t>
+      </w:r>
     </w:p>
   </w:comment>
   <w:comment w:id="21" w:author="Amy" w:date="2014-11-19T20:56:00Z" w:initials="Amy">
@@ -11052,53 +11046,11 @@
       </w:r>
       <w:proofErr w:type="gramStart"/>
       <w:r>
-        <w:t>needs</w:t>
+        <w:t>such</w:t>
       </w:r>
       <w:proofErr w:type="gramEnd"/>
       <w:r>
-        <w:t xml:space="preserve"> more explanation!!!</w:t>
-      </w:r>
-    </w:p>
-  </w:comment>
-  <w:comment w:id="22" w:author="Amy" w:date="2014-11-19T20:56:00Z" w:initials="Amy">
-    <w:p>
-      <w:pPr>
-        <w:pStyle w:val="CommentText"/>
-      </w:pPr>
-      <w:r>
-        <w:rPr>
-          <w:rStyle w:val="CommentReference"/>
-        </w:rPr>
-        <w:annotationRef/>
-      </w:r>
-      <w:proofErr w:type="gramStart"/>
-      <w:r>
-        <w:t>such</w:t>
-      </w:r>
-      <w:proofErr w:type="gramEnd"/>
-      <w:r>
         <w:t xml:space="preserve"> as?</w:t>
-      </w:r>
-    </w:p>
-  </w:comment>
-  <w:comment w:id="23" w:author="Joe" w:date="2014-11-14T13:18:00Z" w:initials="Joe">
-    <w:p>
-      <w:pPr>
-        <w:pStyle w:val="CommentText"/>
-      </w:pPr>
-      <w:r>
-        <w:rPr>
-          <w:rStyle w:val="CommentReference"/>
-        </w:rPr>
-        <w:annotationRef/>
-      </w:r>
-      <w:proofErr w:type="gramStart"/>
-      <w:r>
-        <w:t>something</w:t>
-      </w:r>
-      <w:proofErr w:type="gramEnd"/>
-      <w:r>
-        <w:t xml:space="preserve"> wrong with the code here?</w:t>
       </w:r>
     </w:p>
   </w:comment>
@@ -11272,6 +11224,7 @@
   <w:style w:type="character" w:default="1" w:styleId="DefaultParagraphFont">
     <w:name w:val="Default Paragraph Font"/>
     <w:uiPriority w:val="1"/>
+    <w:semiHidden/>
     <w:unhideWhenUsed/>
   </w:style>
   <w:style w:type="table" w:default="1" w:styleId="TableNormal">

</xml_diff>